<commit_message>
✨: add two equations
</commit_message>
<xml_diff>
--- a/Labs/Lab6/6-9-IP93-Dominskyi.docx
+++ b/Labs/Lab6/6-9-IP93-Dominskyi.docx
@@ -2199,6 +2199,7 @@
         <w:autoSpaceDE w:val="0"/>
         <w:autoSpaceDN w:val="0"/>
         <w:adjustRightInd w:val="0"/>
+        <w:spacing w:line="360" w:lineRule="auto"/>
         <w:rPr>
           <w:rFonts w:ascii="Arial" w:hAnsi="Arial" w:cs="Arial"/>
           <w:sz w:val="28"/>
@@ -2213,7 +2214,7 @@
           <w:szCs w:val="28"/>
           <w:lang w:val="en-US"/>
         </w:rPr>
-        <w:t xml:space="preserve">a = 0.3, b = </w:t>
+        <w:t>a = 2.0</w:t>
       </w:r>
       <w:r>
         <w:rPr>
@@ -2222,7 +2223,7 @@
           <w:szCs w:val="28"/>
           <w:lang w:val="en-US"/>
         </w:rPr>
-        <w:t>1.98</w:t>
+        <w:t xml:space="preserve">, b = </w:t>
       </w:r>
       <w:r>
         <w:rPr>
@@ -2231,7 +2232,7 @@
           <w:szCs w:val="28"/>
           <w:lang w:val="en-US"/>
         </w:rPr>
-        <w:t xml:space="preserve">, </w:t>
+        <w:t>4.0</w:t>
       </w:r>
       <w:r>
         <w:rPr>
@@ -2240,7 +2241,7 @@
           <w:szCs w:val="28"/>
           <w:lang w:val="en-US"/>
         </w:rPr>
-        <w:t xml:space="preserve">c = </w:t>
+        <w:t xml:space="preserve">, c = </w:t>
       </w:r>
       <w:r>
         <w:rPr>
@@ -2249,7 +2250,7 @@
           <w:szCs w:val="28"/>
           <w:lang w:val="en-US"/>
         </w:rPr>
-        <w:t>3.9</w:t>
+        <w:t>-99.0</w:t>
       </w:r>
       <w:r>
         <w:rPr>
@@ -2267,7 +2268,7 @@
           <w:szCs w:val="28"/>
           <w:lang w:val="en-US"/>
         </w:rPr>
-        <w:t>-4.1</w:t>
+        <w:t>-15.125</w:t>
       </w:r>
     </w:p>
     <w:p>
@@ -2307,15 +2308,7 @@
                 <w:sz w:val="28"/>
                 <w:szCs w:val="28"/>
               </w:rPr>
-              <m:t>2*</m:t>
-            </m:r>
-            <m:r>
-              <w:rPr>
-                <w:rFonts w:ascii="Cambria Math" w:hAnsi="Cambria Math" w:cs="Arial"/>
-                <w:sz w:val="28"/>
-                <w:szCs w:val="28"/>
-              </w:rPr>
-              <m:t>3.9</m:t>
+              <m:t>2*(-99.0)</m:t>
             </m:r>
             <m:r>
               <w:rPr>
@@ -2331,7 +2324,7 @@
                 <w:sz w:val="28"/>
                 <w:szCs w:val="28"/>
               </w:rPr>
-              <m:t>(-4.1)</m:t>
+              <m:t>(-15.125</m:t>
             </m:r>
             <m:r>
               <w:rPr>
@@ -2339,7 +2332,7 @@
                 <w:sz w:val="28"/>
                 <w:szCs w:val="28"/>
               </w:rPr>
-              <m:t>/23</m:t>
+              <m:t>)/23</m:t>
             </m:r>
           </m:num>
           <m:den>
@@ -2349,7 +2342,7 @@
                 <w:sz w:val="28"/>
                 <w:szCs w:val="28"/>
               </w:rPr>
-              <m:t>ln⁡(</m:t>
+              <m:t>ln⁡</m:t>
             </m:r>
             <m:r>
               <w:rPr>
@@ -2357,7 +2350,7 @@
                 <w:sz w:val="28"/>
                 <w:szCs w:val="28"/>
               </w:rPr>
-              <m:t>1.98</m:t>
+              <m:t>(4.0</m:t>
             </m:r>
             <m:r>
               <w:rPr>
@@ -2373,7 +2366,7 @@
                 <w:sz w:val="28"/>
                 <w:szCs w:val="28"/>
               </w:rPr>
-              <m:t>0.3</m:t>
+              <m:t>2.0</m:t>
             </m:r>
             <m:r>
               <w:rPr>
@@ -2424,7 +2417,7 @@
                 <w:sz w:val="28"/>
                 <w:szCs w:val="28"/>
               </w:rPr>
-              <m:t>7.8+</m:t>
+              <m:t>(</m:t>
             </m:r>
             <m:r>
               <w:rPr>
@@ -2432,7 +2425,7 @@
                 <w:sz w:val="28"/>
                 <w:szCs w:val="28"/>
               </w:rPr>
-              <m:t>4.1</m:t>
+              <m:t>-198.0</m:t>
             </m:r>
             <m:r>
               <w:rPr>
@@ -2440,57 +2433,7 @@
                 <w:sz w:val="28"/>
                 <w:szCs w:val="28"/>
               </w:rPr>
-              <m:t>*</m:t>
-            </m:r>
-            <m:f>
-              <m:fPr>
-                <m:ctrlPr>
-                  <w:rPr>
-                    <w:rFonts w:ascii="Cambria Math" w:hAnsi="Cambria Math" w:cs="Arial"/>
-                    <w:i/>
-                    <w:sz w:val="28"/>
-                    <w:szCs w:val="28"/>
-                  </w:rPr>
-                </m:ctrlPr>
-              </m:fPr>
-              <m:num>
-                <m:r>
-                  <w:rPr>
-                    <w:rFonts w:ascii="Cambria Math" w:hAnsi="Cambria Math" w:cs="Arial"/>
-                    <w:sz w:val="28"/>
-                    <w:szCs w:val="28"/>
-                  </w:rPr>
-                  <m:t>1</m:t>
-                </m:r>
-              </m:num>
-              <m:den>
-                <m:r>
-                  <w:rPr>
-                    <w:rFonts w:ascii="Cambria Math" w:hAnsi="Cambria Math" w:cs="Arial"/>
-                    <w:sz w:val="28"/>
-                    <w:szCs w:val="28"/>
-                  </w:rPr>
-                  <m:t>23</m:t>
-                </m:r>
-              </m:den>
-            </m:f>
-          </m:num>
-          <m:den>
-            <m:r>
-              <w:rPr>
-                <w:rFonts w:ascii="Cambria Math" w:hAnsi="Cambria Math" w:cs="Arial"/>
-                <w:sz w:val="28"/>
-                <w:szCs w:val="28"/>
-              </w:rPr>
-              <m:t>ln⁡(</m:t>
-            </m:r>
-            <m:r>
-              <w:rPr>
-                <w:rFonts w:ascii="Cambria Math" w:hAnsi="Cambria Math" w:cs="Arial"/>
-                <w:sz w:val="28"/>
-                <w:szCs w:val="28"/>
-              </w:rPr>
-              <m:t>1.98</m:t>
+              <m:t>)</m:t>
             </m:r>
             <m:r>
               <w:rPr>
@@ -2506,7 +2449,15 @@
                 <w:sz w:val="28"/>
                 <w:szCs w:val="28"/>
               </w:rPr>
-              <m:t>0.075</m:t>
+              <m:t>(</m:t>
+            </m:r>
+            <m:r>
+              <w:rPr>
+                <w:rFonts w:ascii="Cambria Math" w:hAnsi="Cambria Math" w:cs="Arial"/>
+                <w:sz w:val="28"/>
+                <w:szCs w:val="28"/>
+              </w:rPr>
+              <m:t>-0.657608695652174</m:t>
             </m:r>
             <m:r>
               <w:rPr>
@@ -2516,153 +2467,6 @@
               </w:rPr>
               <m:t>)</m:t>
             </m:r>
-          </m:den>
-        </m:f>
-      </m:oMath>
-    </w:p>
-    <w:p>
-      <w:pPr>
-        <w:pStyle w:val="a3"/>
-        <w:numPr>
-          <w:ilvl w:val="1"/>
-          <w:numId w:val="25"/>
-        </w:numPr>
-        <w:autoSpaceDE w:val="0"/>
-        <w:autoSpaceDN w:val="0"/>
-        <w:adjustRightInd w:val="0"/>
-        <w:spacing w:line="360" w:lineRule="auto"/>
-        <w:rPr>
-          <w:rFonts w:ascii="Cambria Math" w:hAnsi="Cambria Math" w:cs="Arial"/>
-          <w:i/>
-          <w:sz w:val="28"/>
-          <w:szCs w:val="28"/>
-        </w:rPr>
-      </w:pPr>
-      <m:oMath>
-        <m:f>
-          <m:fPr>
-            <m:ctrlPr>
-              <w:rPr>
-                <w:rFonts w:ascii="Cambria Math" w:hAnsi="Cambria Math" w:cs="Arial"/>
-                <w:i/>
-                <w:sz w:val="28"/>
-                <w:szCs w:val="28"/>
-              </w:rPr>
-            </m:ctrlPr>
-          </m:fPr>
-          <m:num>
-            <m:f>
-              <m:fPr>
-                <m:ctrlPr>
-                  <w:rPr>
-                    <w:rFonts w:ascii="Cambria Math" w:hAnsi="Cambria Math" w:cs="Arial"/>
-                    <w:i/>
-                    <w:sz w:val="28"/>
-                    <w:szCs w:val="28"/>
-                  </w:rPr>
-                </m:ctrlPr>
-              </m:fPr>
-              <m:num>
-                <m:r>
-                  <w:rPr>
-                    <w:rFonts w:ascii="Cambria Math" w:hAnsi="Cambria Math" w:cs="Arial"/>
-                    <w:sz w:val="28"/>
-                    <w:szCs w:val="28"/>
-                  </w:rPr>
-                  <m:t>39</m:t>
-                </m:r>
-              </m:num>
-              <m:den>
-                <m:r>
-                  <w:rPr>
-                    <w:rFonts w:ascii="Cambria Math" w:hAnsi="Cambria Math" w:cs="Arial"/>
-                    <w:sz w:val="28"/>
-                    <w:szCs w:val="28"/>
-                  </w:rPr>
-                  <m:t>5</m:t>
-                </m:r>
-              </m:den>
-            </m:f>
-            <m:r>
-              <w:rPr>
-                <w:rFonts w:ascii="Cambria Math" w:hAnsi="Cambria Math" w:cs="Arial"/>
-                <w:sz w:val="28"/>
-                <w:szCs w:val="28"/>
-              </w:rPr>
-              <m:t>+</m:t>
-            </m:r>
-            <m:f>
-              <m:fPr>
-                <m:ctrlPr>
-                  <w:rPr>
-                    <w:rFonts w:ascii="Cambria Math" w:hAnsi="Cambria Math" w:cs="Arial"/>
-                    <w:i/>
-                    <w:sz w:val="28"/>
-                    <w:szCs w:val="28"/>
-                  </w:rPr>
-                </m:ctrlPr>
-              </m:fPr>
-              <m:num>
-                <m:r>
-                  <w:rPr>
-                    <w:rFonts w:ascii="Cambria Math" w:hAnsi="Cambria Math" w:cs="Arial"/>
-                    <w:sz w:val="28"/>
-                    <w:szCs w:val="28"/>
-                  </w:rPr>
-                  <m:t>41</m:t>
-                </m:r>
-              </m:num>
-              <m:den>
-                <m:r>
-                  <w:rPr>
-                    <w:rFonts w:ascii="Cambria Math" w:hAnsi="Cambria Math" w:cs="Arial"/>
-                    <w:sz w:val="28"/>
-                    <w:szCs w:val="28"/>
-                  </w:rPr>
-                  <m:t>10</m:t>
-                </m:r>
-              </m:den>
-            </m:f>
-            <m:r>
-              <w:rPr>
-                <w:rFonts w:ascii="Cambria Math" w:hAnsi="Cambria Math" w:cs="Arial"/>
-                <w:sz w:val="28"/>
-                <w:szCs w:val="28"/>
-              </w:rPr>
-              <m:t>*</m:t>
-            </m:r>
-            <m:f>
-              <m:fPr>
-                <m:ctrlPr>
-                  <w:rPr>
-                    <w:rFonts w:ascii="Cambria Math" w:hAnsi="Cambria Math" w:cs="Arial"/>
-                    <w:i/>
-                    <w:sz w:val="28"/>
-                    <w:szCs w:val="28"/>
-                  </w:rPr>
-                </m:ctrlPr>
-              </m:fPr>
-              <m:num>
-                <m:r>
-                  <w:rPr>
-                    <w:rFonts w:ascii="Cambria Math" w:hAnsi="Cambria Math" w:cs="Arial"/>
-                    <w:sz w:val="28"/>
-                    <w:szCs w:val="28"/>
-                  </w:rPr>
-                  <m:t>1</m:t>
-                </m:r>
-              </m:num>
-              <m:den>
-                <m:r>
-                  <w:rPr>
-                    <w:rFonts w:ascii="Cambria Math" w:hAnsi="Cambria Math" w:cs="Arial"/>
-                    <w:sz w:val="28"/>
-                    <w:szCs w:val="28"/>
-                  </w:rPr>
-                  <m:t>23</m:t>
-                </m:r>
-              </m:den>
-            </m:f>
           </m:num>
           <m:den>
             <m:r>
@@ -2671,7 +2475,7 @@
                 <w:sz w:val="28"/>
                 <w:szCs w:val="28"/>
               </w:rPr>
-              <m:t>ln⁡(</m:t>
+              <m:t>ln⁡(4.0-</m:t>
             </m:r>
             <m:r>
               <w:rPr>
@@ -2679,100 +2483,7 @@
                 <w:sz w:val="28"/>
                 <w:szCs w:val="28"/>
               </w:rPr>
-              <m:t>1.905</m:t>
-            </m:r>
-            <m:r>
-              <w:rPr>
-                <w:rFonts w:ascii="Cambria Math" w:hAnsi="Cambria Math" w:cs="Arial"/>
-                <w:sz w:val="28"/>
-                <w:szCs w:val="28"/>
-              </w:rPr>
-              <m:t>)</m:t>
-            </m:r>
-          </m:den>
-        </m:f>
-      </m:oMath>
-    </w:p>
-    <w:p>
-      <w:pPr>
-        <w:pStyle w:val="a3"/>
-        <w:numPr>
-          <w:ilvl w:val="1"/>
-          <w:numId w:val="25"/>
-        </w:numPr>
-        <w:autoSpaceDE w:val="0"/>
-        <w:autoSpaceDN w:val="0"/>
-        <w:adjustRightInd w:val="0"/>
-        <w:spacing w:line="360" w:lineRule="auto"/>
-        <w:rPr>
-          <w:rFonts w:ascii="Cambria Math" w:hAnsi="Cambria Math" w:cs="Arial"/>
-          <w:i/>
-          <w:sz w:val="28"/>
-          <w:szCs w:val="28"/>
-        </w:rPr>
-      </w:pPr>
-      <m:oMath>
-        <m:f>
-          <m:fPr>
-            <m:ctrlPr>
-              <w:rPr>
-                <w:rFonts w:ascii="Cambria Math" w:hAnsi="Cambria Math" w:cs="Arial"/>
-                <w:i/>
-                <w:sz w:val="28"/>
-                <w:szCs w:val="28"/>
-              </w:rPr>
-            </m:ctrlPr>
-          </m:fPr>
-          <m:num>
-            <m:f>
-              <m:fPr>
-                <m:ctrlPr>
-                  <w:rPr>
-                    <w:rFonts w:ascii="Cambria Math" w:hAnsi="Cambria Math" w:cs="Arial"/>
-                    <w:i/>
-                    <w:sz w:val="28"/>
-                    <w:szCs w:val="28"/>
-                  </w:rPr>
-                </m:ctrlPr>
-              </m:fPr>
-              <m:num>
-                <m:r>
-                  <w:rPr>
-                    <w:rFonts w:ascii="Cambria Math" w:hAnsi="Cambria Math" w:cs="Arial"/>
-                    <w:sz w:val="28"/>
-                    <w:szCs w:val="28"/>
-                  </w:rPr>
-                  <m:t>367</m:t>
-                </m:r>
-              </m:num>
-              <m:den>
-                <m:r>
-                  <w:rPr>
-                    <w:rFonts w:ascii="Cambria Math" w:hAnsi="Cambria Math" w:cs="Arial"/>
-                    <w:sz w:val="28"/>
-                    <w:szCs w:val="28"/>
-                  </w:rPr>
-                  <m:t>46</m:t>
-                </m:r>
-              </m:den>
-            </m:f>
-          </m:num>
-          <m:den>
-            <m:r>
-              <w:rPr>
-                <w:rFonts w:ascii="Cambria Math" w:hAnsi="Cambria Math" w:cs="Arial"/>
-                <w:sz w:val="28"/>
-                <w:szCs w:val="28"/>
-              </w:rPr>
-              <m:t>ln⁡(</m:t>
-            </m:r>
-            <m:r>
-              <w:rPr>
-                <w:rFonts w:ascii="Cambria Math" w:hAnsi="Cambria Math" w:cs="Arial"/>
-                <w:sz w:val="28"/>
-                <w:szCs w:val="28"/>
-              </w:rPr>
-              <m:t>1.905</m:t>
+              <m:t>0.5</m:t>
             </m:r>
             <m:r>
               <w:rPr>
@@ -2823,18 +2534,10 @@
                 <w:sz w:val="28"/>
                 <w:szCs w:val="28"/>
               </w:rPr>
-              <m:t>367</m:t>
+              <m:t>-197.3423913043478</m:t>
             </m:r>
           </m:num>
           <m:den>
-            <m:r>
-              <w:rPr>
-                <w:rFonts w:ascii="Cambria Math" w:hAnsi="Cambria Math" w:cs="Arial"/>
-                <w:sz w:val="28"/>
-                <w:szCs w:val="28"/>
-              </w:rPr>
-              <m:t>46</m:t>
-            </m:r>
             <m:r>
               <w:rPr>
                 <w:rFonts w:ascii="Cambria Math" w:hAnsi="Cambria Math" w:cs="Arial"/>
@@ -2849,7 +2552,7 @@
                 <w:sz w:val="28"/>
                 <w:szCs w:val="28"/>
               </w:rPr>
-              <m:t>1.905</m:t>
+              <m:t>3.5</m:t>
             </m:r>
             <m:r>
               <w:rPr>
@@ -2861,21 +2564,540 @@
             </m:r>
           </m:den>
         </m:f>
+      </m:oMath>
+    </w:p>
+    <w:p>
+      <w:pPr>
+        <w:pStyle w:val="a3"/>
+        <w:numPr>
+          <w:ilvl w:val="1"/>
+          <w:numId w:val="25"/>
+        </w:numPr>
+        <w:autoSpaceDE w:val="0"/>
+        <w:autoSpaceDN w:val="0"/>
+        <w:adjustRightInd w:val="0"/>
+        <w:spacing w:line="360" w:lineRule="auto"/>
+        <w:rPr>
+          <w:rFonts w:ascii="Cambria Math" w:hAnsi="Cambria Math" w:cs="Arial"/>
+          <w:i/>
+          <w:sz w:val="28"/>
+          <w:szCs w:val="28"/>
+        </w:rPr>
+      </w:pPr>
+      <m:oMath>
+        <m:f>
+          <m:fPr>
+            <m:ctrlPr>
+              <w:rPr>
+                <w:rFonts w:ascii="Cambria Math" w:hAnsi="Cambria Math" w:cs="Arial"/>
+                <w:i/>
+                <w:sz w:val="28"/>
+                <w:szCs w:val="28"/>
+              </w:rPr>
+            </m:ctrlPr>
+          </m:fPr>
+          <m:num>
+            <m:r>
+              <w:rPr>
+                <w:rFonts w:ascii="Cambria Math" w:hAnsi="Cambria Math" w:cs="Arial"/>
+                <w:sz w:val="28"/>
+                <w:szCs w:val="28"/>
+              </w:rPr>
+              <m:t>-197.3423913043478</m:t>
+            </m:r>
+          </m:num>
+          <m:den>
+            <m:r>
+              <w:rPr>
+                <w:rFonts w:ascii="Cambria Math" w:hAnsi="Cambria Math" w:cs="Arial"/>
+                <w:sz w:val="28"/>
+                <w:szCs w:val="28"/>
+              </w:rPr>
+              <m:t>1.252762968495368</m:t>
+            </m:r>
+          </m:den>
+        </m:f>
+      </m:oMath>
+    </w:p>
+    <w:p>
+      <w:pPr>
+        <w:pStyle w:val="a3"/>
+        <w:numPr>
+          <w:ilvl w:val="1"/>
+          <w:numId w:val="25"/>
+        </w:numPr>
+        <w:autoSpaceDE w:val="0"/>
+        <w:autoSpaceDN w:val="0"/>
+        <w:adjustRightInd w:val="0"/>
+        <w:spacing w:line="360" w:lineRule="auto"/>
+        <w:rPr>
+          <w:rFonts w:ascii="Cambria Math" w:hAnsi="Cambria Math" w:cs="Arial"/>
+          <w:sz w:val="28"/>
+          <w:szCs w:val="28"/>
+        </w:rPr>
+      </w:pPr>
+      <w:bookmarkStart w:id="0" w:name="_GoBack"/>
+      <w:bookmarkEnd w:id="0"/>
+      <m:oMath>
         <m:r>
           <w:rPr>
             <w:rFonts w:ascii="Cambria Math" w:hAnsi="Cambria Math" w:cs="Arial"/>
             <w:sz w:val="28"/>
             <w:szCs w:val="28"/>
           </w:rPr>
-          <m:t>~12.37934</m:t>
+          <m:t>-</m:t>
+        </m:r>
+        <m:r>
+          <m:rPr>
+            <m:sty m:val="p"/>
+          </m:rPr>
+          <w:rPr>
+            <w:rFonts w:ascii="Cambria Math" w:hAnsi="Cambria Math" w:cs="Arial"/>
+            <w:sz w:val="28"/>
+            <w:szCs w:val="28"/>
+          </w:rPr>
+          <m:t>157.52572215745334</m:t>
         </m:r>
       </m:oMath>
-      <w:bookmarkStart w:id="0" w:name="_GoBack"/>
-      <w:bookmarkEnd w:id="0"/>
+    </w:p>
+    <w:p>
+      <w:pPr>
+        <w:pStyle w:val="a3"/>
+        <w:autoSpaceDE w:val="0"/>
+        <w:autoSpaceDN w:val="0"/>
+        <w:adjustRightInd w:val="0"/>
+        <w:spacing w:line="360" w:lineRule="auto"/>
+        <w:ind w:left="1070"/>
+        <w:rPr>
+          <w:rFonts w:ascii="Arial" w:hAnsi="Arial" w:cs="Arial"/>
+          <w:sz w:val="28"/>
+          <w:szCs w:val="28"/>
+          <w:lang w:val="en-US"/>
+        </w:rPr>
+      </w:pPr>
+    </w:p>
+    <w:p>
+      <w:pPr>
+        <w:pStyle w:val="a3"/>
+        <w:numPr>
+          <w:ilvl w:val="0"/>
+          <w:numId w:val="25"/>
+        </w:numPr>
+        <w:autoSpaceDE w:val="0"/>
+        <w:autoSpaceDN w:val="0"/>
+        <w:adjustRightInd w:val="0"/>
+        <w:spacing w:line="360" w:lineRule="auto"/>
+        <w:rPr>
+          <w:rFonts w:ascii="Arial" w:hAnsi="Arial" w:cs="Arial"/>
+          <w:sz w:val="28"/>
+          <w:szCs w:val="28"/>
+          <w:lang w:val="en-US"/>
+        </w:rPr>
+      </w:pPr>
+      <w:r>
+        <w:rPr>
+          <w:rFonts w:ascii="Arial" w:hAnsi="Arial" w:cs="Arial"/>
+          <w:sz w:val="28"/>
+          <w:szCs w:val="28"/>
+          <w:lang w:val="en-US"/>
+        </w:rPr>
+        <w:t>a = 0.001, b = -3.33, c = 123.4, d = -9.0</w:t>
+      </w:r>
+    </w:p>
+    <w:p>
+      <w:pPr>
+        <w:pStyle w:val="a3"/>
+        <w:numPr>
+          <w:ilvl w:val="0"/>
+          <w:numId w:val="25"/>
+        </w:numPr>
+        <w:autoSpaceDE w:val="0"/>
+        <w:autoSpaceDN w:val="0"/>
+        <w:adjustRightInd w:val="0"/>
+        <w:spacing w:line="360" w:lineRule="auto"/>
+        <w:rPr>
+          <w:rFonts w:ascii="Arial" w:hAnsi="Arial" w:cs="Arial"/>
+          <w:sz w:val="28"/>
+          <w:szCs w:val="28"/>
+          <w:lang w:val="en-US"/>
+        </w:rPr>
+      </w:pPr>
+      <w:r>
+        <w:rPr>
+          <w:rFonts w:ascii="Arial" w:hAnsi="Arial" w:cs="Arial"/>
+          <w:sz w:val="28"/>
+          <w:szCs w:val="28"/>
+          <w:lang w:val="en-US"/>
+        </w:rPr>
+        <w:t>a = 0.001, b = -3.33, c = 123.4, d = -9.0</w:t>
+      </w:r>
+    </w:p>
+    <w:p>
+      <w:pPr>
+        <w:pStyle w:val="a3"/>
+        <w:numPr>
+          <w:ilvl w:val="0"/>
+          <w:numId w:val="25"/>
+        </w:numPr>
+        <w:autoSpaceDE w:val="0"/>
+        <w:autoSpaceDN w:val="0"/>
+        <w:adjustRightInd w:val="0"/>
+        <w:spacing w:line="360" w:lineRule="auto"/>
+        <w:rPr>
+          <w:rFonts w:ascii="Arial" w:hAnsi="Arial" w:cs="Arial"/>
+          <w:sz w:val="28"/>
+          <w:szCs w:val="28"/>
+          <w:lang w:val="en-US"/>
+        </w:rPr>
+      </w:pPr>
+      <w:r>
+        <w:rPr>
+          <w:rFonts w:ascii="Arial" w:hAnsi="Arial" w:cs="Arial"/>
+          <w:sz w:val="28"/>
+          <w:szCs w:val="28"/>
+          <w:lang w:val="en-US"/>
+        </w:rPr>
+        <w:t>a = 0.001</w:t>
+      </w:r>
+      <w:r>
+        <w:rPr>
+          <w:rFonts w:ascii="Arial" w:hAnsi="Arial" w:cs="Arial"/>
+          <w:sz w:val="28"/>
+          <w:szCs w:val="28"/>
+          <w:lang w:val="en-US"/>
+        </w:rPr>
+        <w:t xml:space="preserve">, b = </w:t>
+      </w:r>
+      <w:r>
+        <w:rPr>
+          <w:rFonts w:ascii="Arial" w:hAnsi="Arial" w:cs="Arial"/>
+          <w:sz w:val="28"/>
+          <w:szCs w:val="28"/>
+          <w:lang w:val="en-US"/>
+        </w:rPr>
+        <w:t>-3.33</w:t>
+      </w:r>
+      <w:r>
+        <w:rPr>
+          <w:rFonts w:ascii="Arial" w:hAnsi="Arial" w:cs="Arial"/>
+          <w:sz w:val="28"/>
+          <w:szCs w:val="28"/>
+          <w:lang w:val="en-US"/>
+        </w:rPr>
+        <w:t xml:space="preserve">, </w:t>
+      </w:r>
+      <w:r>
+        <w:rPr>
+          <w:rFonts w:ascii="Arial" w:hAnsi="Arial" w:cs="Arial"/>
+          <w:sz w:val="28"/>
+          <w:szCs w:val="28"/>
+          <w:lang w:val="en-US"/>
+        </w:rPr>
+        <w:t xml:space="preserve">c = </w:t>
+      </w:r>
+      <w:r>
+        <w:rPr>
+          <w:rFonts w:ascii="Arial" w:hAnsi="Arial" w:cs="Arial"/>
+          <w:sz w:val="28"/>
+          <w:szCs w:val="28"/>
+          <w:lang w:val="en-US"/>
+        </w:rPr>
+        <w:t>123.4</w:t>
+      </w:r>
+      <w:r>
+        <w:rPr>
+          <w:rFonts w:ascii="Arial" w:hAnsi="Arial" w:cs="Arial"/>
+          <w:sz w:val="28"/>
+          <w:szCs w:val="28"/>
+          <w:lang w:val="en-US"/>
+        </w:rPr>
+        <w:t xml:space="preserve">, d = </w:t>
+      </w:r>
+      <w:r>
+        <w:rPr>
+          <w:rFonts w:ascii="Arial" w:hAnsi="Arial" w:cs="Arial"/>
+          <w:sz w:val="28"/>
+          <w:szCs w:val="28"/>
+          <w:lang w:val="en-US"/>
+        </w:rPr>
+        <w:t>-9.0</w:t>
+      </w:r>
+    </w:p>
+    <w:p>
+      <w:pPr>
+        <w:pStyle w:val="a3"/>
+        <w:numPr>
+          <w:ilvl w:val="1"/>
+          <w:numId w:val="25"/>
+        </w:numPr>
+        <w:autoSpaceDE w:val="0"/>
+        <w:autoSpaceDN w:val="0"/>
+        <w:adjustRightInd w:val="0"/>
+        <w:spacing w:line="360" w:lineRule="auto"/>
+        <w:rPr>
+          <w:rFonts w:ascii="Cambria Math" w:hAnsi="Cambria Math" w:cs="Arial"/>
+          <w:i/>
+          <w:sz w:val="28"/>
+          <w:szCs w:val="28"/>
+        </w:rPr>
+      </w:pPr>
+      <m:oMath>
+        <m:f>
+          <m:fPr>
+            <m:ctrlPr>
+              <w:rPr>
+                <w:rFonts w:ascii="Cambria Math" w:hAnsi="Cambria Math" w:cs="Arial"/>
+                <w:i/>
+                <w:sz w:val="28"/>
+                <w:szCs w:val="28"/>
+              </w:rPr>
+            </m:ctrlPr>
+          </m:fPr>
+          <m:num>
+            <m:r>
+              <w:rPr>
+                <w:rFonts w:ascii="Cambria Math" w:hAnsi="Cambria Math" w:cs="Arial"/>
+                <w:sz w:val="28"/>
+                <w:szCs w:val="28"/>
+              </w:rPr>
+              <m:t>2*123.4</m:t>
+            </m:r>
+            <m:r>
+              <w:rPr>
+                <w:rFonts w:ascii="Cambria Math" w:hAnsi="Cambria Math" w:cs="Arial"/>
+                <w:sz w:val="28"/>
+                <w:szCs w:val="28"/>
+              </w:rPr>
+              <m:t>-</m:t>
+            </m:r>
+            <m:r>
+              <w:rPr>
+                <w:rFonts w:ascii="Cambria Math" w:hAnsi="Cambria Math" w:cs="Arial"/>
+                <w:sz w:val="28"/>
+                <w:szCs w:val="28"/>
+              </w:rPr>
+              <m:t>(-9.0</m:t>
+            </m:r>
+            <m:r>
+              <w:rPr>
+                <w:rFonts w:ascii="Cambria Math" w:hAnsi="Cambria Math" w:cs="Arial"/>
+                <w:sz w:val="28"/>
+                <w:szCs w:val="28"/>
+              </w:rPr>
+              <m:t>)/23</m:t>
+            </m:r>
+          </m:num>
+          <m:den>
+            <m:r>
+              <w:rPr>
+                <w:rFonts w:ascii="Cambria Math" w:hAnsi="Cambria Math" w:cs="Arial"/>
+                <w:sz w:val="28"/>
+                <w:szCs w:val="28"/>
+              </w:rPr>
+              <m:t>ln⁡</m:t>
+            </m:r>
+            <m:r>
+              <w:rPr>
+                <w:rFonts w:ascii="Cambria Math" w:hAnsi="Cambria Math" w:cs="Arial"/>
+                <w:sz w:val="28"/>
+                <w:szCs w:val="28"/>
+              </w:rPr>
+              <m:t>(-3.33</m:t>
+            </m:r>
+            <m:r>
+              <w:rPr>
+                <w:rFonts w:ascii="Cambria Math" w:hAnsi="Cambria Math" w:cs="Arial"/>
+                <w:sz w:val="28"/>
+                <w:szCs w:val="28"/>
+              </w:rPr>
+              <m:t>-</m:t>
+            </m:r>
+            <m:r>
+              <w:rPr>
+                <w:rFonts w:ascii="Cambria Math" w:hAnsi="Cambria Math" w:cs="Arial"/>
+                <w:sz w:val="28"/>
+                <w:szCs w:val="28"/>
+              </w:rPr>
+              <m:t>0.001</m:t>
+            </m:r>
+            <m:r>
+              <w:rPr>
+                <w:rFonts w:ascii="Cambria Math" w:hAnsi="Cambria Math" w:cs="Arial"/>
+                <w:sz w:val="28"/>
+                <w:szCs w:val="28"/>
+              </w:rPr>
+              <m:t>/4)</m:t>
+            </m:r>
+          </m:den>
+        </m:f>
+      </m:oMath>
+    </w:p>
+    <w:p>
+      <w:pPr>
+        <w:pStyle w:val="a3"/>
+        <w:numPr>
+          <w:ilvl w:val="1"/>
+          <w:numId w:val="25"/>
+        </w:numPr>
+        <w:autoSpaceDE w:val="0"/>
+        <w:autoSpaceDN w:val="0"/>
+        <w:adjustRightInd w:val="0"/>
+        <w:spacing w:line="360" w:lineRule="auto"/>
+        <w:rPr>
+          <w:rFonts w:ascii="Cambria Math" w:hAnsi="Cambria Math" w:cs="Arial"/>
+          <w:i/>
+          <w:sz w:val="28"/>
+          <w:szCs w:val="28"/>
+        </w:rPr>
+      </w:pPr>
+      <m:oMath>
+        <m:f>
+          <m:fPr>
+            <m:ctrlPr>
+              <w:rPr>
+                <w:rFonts w:ascii="Cambria Math" w:hAnsi="Cambria Math" w:cs="Arial"/>
+                <w:i/>
+                <w:sz w:val="28"/>
+                <w:szCs w:val="28"/>
+              </w:rPr>
+            </m:ctrlPr>
+          </m:fPr>
+          <m:num>
+            <m:r>
+              <w:rPr>
+                <w:rFonts w:ascii="Cambria Math" w:hAnsi="Cambria Math" w:cs="Arial"/>
+                <w:sz w:val="28"/>
+                <w:szCs w:val="28"/>
+              </w:rPr>
+              <m:t>246.8+</m:t>
+            </m:r>
+            <m:r>
+              <w:rPr>
+                <w:rFonts w:ascii="Cambria Math" w:hAnsi="Cambria Math" w:cs="Arial"/>
+                <w:sz w:val="28"/>
+                <w:szCs w:val="28"/>
+              </w:rPr>
+              <m:t>0.391304347826087</m:t>
+            </m:r>
+          </m:num>
+          <m:den>
+            <m:r>
+              <w:rPr>
+                <w:rFonts w:ascii="Cambria Math" w:hAnsi="Cambria Math" w:cs="Arial"/>
+                <w:sz w:val="28"/>
+                <w:szCs w:val="28"/>
+              </w:rPr>
+              <m:t>ln⁡(</m:t>
+            </m:r>
+            <m:r>
+              <w:rPr>
+                <w:rFonts w:ascii="Cambria Math" w:hAnsi="Cambria Math" w:cs="Arial"/>
+                <w:sz w:val="28"/>
+                <w:szCs w:val="28"/>
+              </w:rPr>
+              <m:t>-3.33</m:t>
+            </m:r>
+            <m:r>
+              <w:rPr>
+                <w:rFonts w:ascii="Cambria Math" w:hAnsi="Cambria Math" w:cs="Arial"/>
+                <w:sz w:val="28"/>
+                <w:szCs w:val="28"/>
+              </w:rPr>
+              <m:t>-</m:t>
+            </m:r>
+            <m:r>
+              <w:rPr>
+                <w:rFonts w:ascii="Cambria Math" w:hAnsi="Cambria Math" w:cs="Arial"/>
+                <w:sz w:val="28"/>
+                <w:szCs w:val="28"/>
+              </w:rPr>
+              <m:t>0.00025</m:t>
+            </m:r>
+            <m:r>
+              <w:rPr>
+                <w:rFonts w:ascii="Cambria Math" w:hAnsi="Cambria Math" w:cs="Arial"/>
+                <w:sz w:val="28"/>
+                <w:szCs w:val="28"/>
+              </w:rPr>
+              <m:t>)</m:t>
+            </m:r>
+          </m:den>
+        </m:f>
+      </m:oMath>
+    </w:p>
+    <w:p>
+      <w:pPr>
+        <w:pStyle w:val="a3"/>
+        <w:numPr>
+          <w:ilvl w:val="1"/>
+          <w:numId w:val="25"/>
+        </w:numPr>
+        <w:autoSpaceDE w:val="0"/>
+        <w:autoSpaceDN w:val="0"/>
+        <w:adjustRightInd w:val="0"/>
+        <w:spacing w:line="360" w:lineRule="auto"/>
+        <w:rPr>
+          <w:rFonts w:ascii="Cambria Math" w:hAnsi="Cambria Math" w:cs="Arial"/>
+          <w:i/>
+          <w:sz w:val="28"/>
+          <w:szCs w:val="28"/>
+        </w:rPr>
+      </w:pPr>
+      <m:oMath>
+        <m:f>
+          <m:fPr>
+            <m:ctrlPr>
+              <w:rPr>
+                <w:rFonts w:ascii="Cambria Math" w:hAnsi="Cambria Math" w:cs="Arial"/>
+                <w:i/>
+                <w:sz w:val="28"/>
+                <w:szCs w:val="28"/>
+              </w:rPr>
+            </m:ctrlPr>
+          </m:fPr>
+          <m:num>
+            <m:r>
+              <w:rPr>
+                <w:rFonts w:ascii="Cambria Math" w:hAnsi="Cambria Math" w:cs="Arial"/>
+                <w:sz w:val="28"/>
+                <w:szCs w:val="28"/>
+              </w:rPr>
+              <m:t>247.1913043478261</m:t>
+            </m:r>
+          </m:num>
+          <m:den>
+            <m:r>
+              <w:rPr>
+                <w:rFonts w:ascii="Cambria Math" w:hAnsi="Cambria Math" w:cs="Arial"/>
+                <w:sz w:val="28"/>
+                <w:szCs w:val="28"/>
+              </w:rPr>
+              <m:t>ln⁡(</m:t>
+            </m:r>
+            <m:r>
+              <w:rPr>
+                <w:rFonts w:ascii="Cambria Math" w:hAnsi="Cambria Math" w:cs="Arial"/>
+                <w:sz w:val="28"/>
+                <w:szCs w:val="28"/>
+              </w:rPr>
+              <m:t>-3.33025</m:t>
+            </m:r>
+            <m:r>
+              <w:rPr>
+                <w:rFonts w:ascii="Cambria Math" w:hAnsi="Cambria Math" w:cs="Arial"/>
+                <w:sz w:val="28"/>
+                <w:szCs w:val="28"/>
+              </w:rPr>
+              <m:t>)</m:t>
+            </m:r>
+          </m:den>
+        </m:f>
+      </m:oMath>
     </w:p>
     <w:p>
       <w:pPr>
         <w:spacing w:after="200" w:line="276" w:lineRule="auto"/>
+        <w:ind w:left="708" w:firstLine="362"/>
         <w:rPr>
           <w:rFonts w:ascii="Arial" w:eastAsiaTheme="minorEastAsia" w:hAnsi="Arial" w:cs="Arial"/>
           <w:sz w:val="28"/>
@@ -2883,6 +3105,32 @@
           <w:lang w:val="ru-RU" w:eastAsia="en-US"/>
         </w:rPr>
       </w:pPr>
+      <w:r>
+        <w:rPr>
+          <w:rFonts w:ascii="Arial" w:eastAsiaTheme="minorEastAsia" w:hAnsi="Arial" w:cs="Arial"/>
+          <w:sz w:val="28"/>
+          <w:szCs w:val="28"/>
+        </w:rPr>
+        <w:lastRenderedPageBreak/>
+        <w:t xml:space="preserve">Як видно з даних розрахунків, до </w:t>
+      </w:r>
+      <w:r>
+        <w:rPr>
+          <w:rFonts w:ascii="Arial" w:eastAsiaTheme="minorEastAsia" w:hAnsi="Arial" w:cs="Arial"/>
+          <w:sz w:val="28"/>
+          <w:szCs w:val="28"/>
+          <w:lang w:val="en-US"/>
+        </w:rPr>
+        <w:t xml:space="preserve">ln </w:t>
+      </w:r>
+      <w:r>
+        <w:rPr>
+          <w:rFonts w:ascii="Arial" w:eastAsiaTheme="minorEastAsia" w:hAnsi="Arial" w:cs="Arial"/>
+          <w:sz w:val="28"/>
+          <w:szCs w:val="28"/>
+        </w:rPr>
+        <w:t>потрапляє негативне число, що є неможливим для обрахування</w:t>
+      </w:r>
       <w:r>
         <w:rPr>
           <w:rFonts w:ascii="Arial" w:eastAsiaTheme="minorEastAsia" w:hAnsi="Arial" w:cs="Arial"/>
@@ -36066,6 +36314,7 @@
   <w:style w:type="character" w:default="1" w:styleId="a0">
     <w:name w:val="Default Paragraph Font"/>
     <w:uiPriority w:val="1"/>
+    <w:semiHidden/>
     <w:unhideWhenUsed/>
   </w:style>
   <w:style w:type="table" w:default="1" w:styleId="a1">
@@ -36783,7 +37032,7 @@
 </file>
 
 <file path=customXml/itemProps1.xml><?xml version="1.0" encoding="utf-8"?>
-<ds:datastoreItem xmlns:ds="http://schemas.openxmlformats.org/officeDocument/2006/customXml" ds:itemID="{B46235D5-D4CA-475E-ABC2-A132B034909F}">
+<ds:datastoreItem xmlns:ds="http://schemas.openxmlformats.org/officeDocument/2006/customXml" ds:itemID="{B17B7C05-B281-4D53-8820-24ADE73AACB5}">
   <ds:schemaRefs>
     <ds:schemaRef ds:uri="http://schemas.openxmlformats.org/officeDocument/2006/bibliography"/>
   </ds:schemaRefs>

</xml_diff>

<commit_message>
✨: add one more equation
</commit_message>
<xml_diff>
--- a/Labs/Lab6/6-9-IP93-Dominskyi.docx
+++ b/Labs/Lab6/6-9-IP93-Dominskyi.docx
@@ -2636,8 +2636,6 @@
           <w:szCs w:val="28"/>
         </w:rPr>
       </w:pPr>
-      <w:bookmarkStart w:id="0" w:name="_GoBack"/>
-      <w:bookmarkEnd w:id="0"/>
       <m:oMath>
         <m:r>
           <w:rPr>
@@ -2701,8 +2699,532 @@
           <w:szCs w:val="28"/>
           <w:lang w:val="en-US"/>
         </w:rPr>
-        <w:t>a = 0.001, b = -3.33, c = 123.4, d = -9.0</w:t>
-      </w:r>
+        <w:t xml:space="preserve">a = </w:t>
+      </w:r>
+      <w:r>
+        <w:rPr>
+          <w:rFonts w:ascii="Arial" w:hAnsi="Arial" w:cs="Arial"/>
+          <w:sz w:val="28"/>
+          <w:szCs w:val="28"/>
+          <w:lang w:val="uk-UA"/>
+        </w:rPr>
+        <w:t>-16</w:t>
+      </w:r>
+      <w:r>
+        <w:rPr>
+          <w:rFonts w:ascii="Arial" w:hAnsi="Arial" w:cs="Arial"/>
+          <w:sz w:val="28"/>
+          <w:szCs w:val="28"/>
+          <w:lang w:val="en-US"/>
+        </w:rPr>
+        <w:t>.0</w:t>
+      </w:r>
+      <w:r>
+        <w:rPr>
+          <w:rFonts w:ascii="Arial" w:hAnsi="Arial" w:cs="Arial"/>
+          <w:sz w:val="28"/>
+          <w:szCs w:val="28"/>
+          <w:lang w:val="en-US"/>
+        </w:rPr>
+        <w:t xml:space="preserve">, b = </w:t>
+      </w:r>
+      <w:r>
+        <w:rPr>
+          <w:rFonts w:ascii="Arial" w:hAnsi="Arial" w:cs="Arial"/>
+          <w:sz w:val="28"/>
+          <w:szCs w:val="28"/>
+          <w:lang w:val="en-US"/>
+        </w:rPr>
+        <w:t>23.091</w:t>
+      </w:r>
+      <w:r>
+        <w:rPr>
+          <w:rFonts w:ascii="Arial" w:hAnsi="Arial" w:cs="Arial"/>
+          <w:sz w:val="28"/>
+          <w:szCs w:val="28"/>
+          <w:lang w:val="en-US"/>
+        </w:rPr>
+        <w:t>, c =</w:t>
+      </w:r>
+      <w:r>
+        <w:rPr>
+          <w:rFonts w:ascii="Arial" w:hAnsi="Arial" w:cs="Arial"/>
+          <w:sz w:val="28"/>
+          <w:szCs w:val="28"/>
+          <w:lang w:val="en-US"/>
+        </w:rPr>
+        <w:t xml:space="preserve"> -</w:t>
+      </w:r>
+      <w:r>
+        <w:rPr>
+          <w:rFonts w:ascii="Arial" w:hAnsi="Arial" w:cs="Arial"/>
+          <w:sz w:val="28"/>
+          <w:szCs w:val="28"/>
+          <w:lang w:val="en-US"/>
+        </w:rPr>
+        <w:t>2.111</w:t>
+      </w:r>
+      <w:r>
+        <w:rPr>
+          <w:rFonts w:ascii="Arial" w:hAnsi="Arial" w:cs="Arial"/>
+          <w:sz w:val="28"/>
+          <w:szCs w:val="28"/>
+          <w:lang w:val="en-US"/>
+        </w:rPr>
+        <w:t xml:space="preserve">, d = </w:t>
+      </w:r>
+      <w:r>
+        <w:rPr>
+          <w:rFonts w:ascii="Arial" w:hAnsi="Arial" w:cs="Arial"/>
+          <w:sz w:val="28"/>
+          <w:szCs w:val="28"/>
+          <w:lang w:val="en-US"/>
+        </w:rPr>
+        <w:t>0.5</w:t>
+      </w:r>
+    </w:p>
+    <w:p>
+      <w:pPr>
+        <w:pStyle w:val="a3"/>
+        <w:numPr>
+          <w:ilvl w:val="1"/>
+          <w:numId w:val="25"/>
+        </w:numPr>
+        <w:autoSpaceDE w:val="0"/>
+        <w:autoSpaceDN w:val="0"/>
+        <w:adjustRightInd w:val="0"/>
+        <w:spacing w:line="360" w:lineRule="auto"/>
+        <w:rPr>
+          <w:rFonts w:ascii="Cambria Math" w:hAnsi="Cambria Math" w:cs="Arial"/>
+          <w:i/>
+          <w:sz w:val="28"/>
+          <w:szCs w:val="28"/>
+        </w:rPr>
+      </w:pPr>
+      <m:oMath>
+        <m:f>
+          <m:fPr>
+            <m:ctrlPr>
+              <w:rPr>
+                <w:rFonts w:ascii="Cambria Math" w:hAnsi="Cambria Math" w:cs="Arial"/>
+                <w:i/>
+                <w:sz w:val="28"/>
+                <w:szCs w:val="28"/>
+              </w:rPr>
+            </m:ctrlPr>
+          </m:fPr>
+          <m:num>
+            <m:r>
+              <w:rPr>
+                <w:rFonts w:ascii="Cambria Math" w:hAnsi="Cambria Math" w:cs="Arial"/>
+                <w:sz w:val="28"/>
+                <w:szCs w:val="28"/>
+              </w:rPr>
+              <m:t>2*(</m:t>
+            </m:r>
+            <m:r>
+              <m:rPr>
+                <m:sty m:val="p"/>
+              </m:rPr>
+              <w:rPr>
+                <w:rFonts w:ascii="Cambria Math" w:hAnsi="Cambria Math" w:cs="Arial"/>
+                <w:sz w:val="28"/>
+                <w:szCs w:val="28"/>
+                <w:lang w:val="en-US"/>
+              </w:rPr>
+              <m:t>-2.111</m:t>
+            </m:r>
+            <m:r>
+              <w:rPr>
+                <w:rFonts w:ascii="Cambria Math" w:hAnsi="Cambria Math" w:cs="Arial"/>
+                <w:sz w:val="28"/>
+                <w:szCs w:val="28"/>
+              </w:rPr>
+              <m:t>)-</m:t>
+            </m:r>
+            <m:r>
+              <w:rPr>
+                <w:rFonts w:ascii="Cambria Math" w:hAnsi="Cambria Math" w:cs="Arial"/>
+                <w:sz w:val="28"/>
+                <w:szCs w:val="28"/>
+              </w:rPr>
+              <m:t>(</m:t>
+            </m:r>
+            <m:r>
+              <m:rPr>
+                <m:sty m:val="p"/>
+              </m:rPr>
+              <w:rPr>
+                <w:rFonts w:ascii="Cambria Math" w:hAnsi="Cambria Math" w:cs="Arial"/>
+                <w:sz w:val="28"/>
+                <w:szCs w:val="28"/>
+                <w:lang w:val="en-US"/>
+              </w:rPr>
+              <m:t>0.5</m:t>
+            </m:r>
+            <m:r>
+              <w:rPr>
+                <w:rFonts w:ascii="Cambria Math" w:hAnsi="Cambria Math" w:cs="Arial"/>
+                <w:sz w:val="28"/>
+                <w:szCs w:val="28"/>
+              </w:rPr>
+              <m:t>)/23</m:t>
+            </m:r>
+          </m:num>
+          <m:den>
+            <m:r>
+              <w:rPr>
+                <w:rFonts w:ascii="Cambria Math" w:hAnsi="Cambria Math" w:cs="Arial"/>
+                <w:sz w:val="28"/>
+                <w:szCs w:val="28"/>
+              </w:rPr>
+              <m:t>ln⁡(</m:t>
+            </m:r>
+            <m:r>
+              <m:rPr>
+                <m:sty m:val="p"/>
+              </m:rPr>
+              <w:rPr>
+                <w:rFonts w:ascii="Cambria Math" w:hAnsi="Cambria Math" w:cs="Arial"/>
+                <w:sz w:val="28"/>
+                <w:szCs w:val="28"/>
+                <w:lang w:val="en-US"/>
+              </w:rPr>
+              <m:t>23.091</m:t>
+            </m:r>
+            <m:r>
+              <w:rPr>
+                <w:rFonts w:ascii="Cambria Math" w:hAnsi="Cambria Math" w:cs="Arial"/>
+                <w:sz w:val="28"/>
+                <w:szCs w:val="28"/>
+              </w:rPr>
+              <m:t>-</m:t>
+            </m:r>
+            <m:r>
+              <w:rPr>
+                <w:rFonts w:ascii="Cambria Math" w:hAnsi="Cambria Math" w:cs="Arial"/>
+                <w:sz w:val="28"/>
+                <w:szCs w:val="28"/>
+              </w:rPr>
+              <m:t>(</m:t>
+            </m:r>
+            <m:r>
+              <m:rPr>
+                <m:sty m:val="p"/>
+              </m:rPr>
+              <w:rPr>
+                <w:rFonts w:ascii="Cambria Math" w:hAnsi="Cambria Math" w:cs="Arial"/>
+                <w:sz w:val="28"/>
+                <w:szCs w:val="28"/>
+                <w:lang w:val="uk-UA"/>
+              </w:rPr>
+              <m:t>-16</m:t>
+            </m:r>
+            <m:r>
+              <m:rPr>
+                <m:sty m:val="p"/>
+              </m:rPr>
+              <w:rPr>
+                <w:rFonts w:ascii="Cambria Math" w:hAnsi="Cambria Math" w:cs="Arial"/>
+                <w:sz w:val="28"/>
+                <w:szCs w:val="28"/>
+                <w:lang w:val="en-US"/>
+              </w:rPr>
+              <m:t>.0</m:t>
+            </m:r>
+            <m:r>
+              <w:rPr>
+                <w:rFonts w:ascii="Cambria Math" w:hAnsi="Cambria Math" w:cs="Arial"/>
+                <w:sz w:val="28"/>
+                <w:szCs w:val="28"/>
+              </w:rPr>
+              <m:t>)</m:t>
+            </m:r>
+            <m:r>
+              <w:rPr>
+                <w:rFonts w:ascii="Cambria Math" w:hAnsi="Cambria Math" w:cs="Arial"/>
+                <w:sz w:val="28"/>
+                <w:szCs w:val="28"/>
+              </w:rPr>
+              <m:t>/4)</m:t>
+            </m:r>
+          </m:den>
+        </m:f>
+      </m:oMath>
+    </w:p>
+    <w:p>
+      <w:pPr>
+        <w:pStyle w:val="a3"/>
+        <w:numPr>
+          <w:ilvl w:val="1"/>
+          <w:numId w:val="25"/>
+        </w:numPr>
+        <w:autoSpaceDE w:val="0"/>
+        <w:autoSpaceDN w:val="0"/>
+        <w:adjustRightInd w:val="0"/>
+        <w:spacing w:line="360" w:lineRule="auto"/>
+        <w:rPr>
+          <w:rFonts w:ascii="Cambria Math" w:hAnsi="Cambria Math" w:cs="Arial"/>
+          <w:i/>
+          <w:sz w:val="28"/>
+          <w:szCs w:val="28"/>
+        </w:rPr>
+      </w:pPr>
+      <m:oMath>
+        <m:f>
+          <m:fPr>
+            <m:ctrlPr>
+              <w:rPr>
+                <w:rFonts w:ascii="Cambria Math" w:hAnsi="Cambria Math" w:cs="Arial"/>
+                <w:i/>
+                <w:sz w:val="28"/>
+                <w:szCs w:val="28"/>
+              </w:rPr>
+            </m:ctrlPr>
+          </m:fPr>
+          <m:num>
+            <m:r>
+              <w:rPr>
+                <w:rFonts w:ascii="Cambria Math" w:hAnsi="Cambria Math" w:cs="Arial"/>
+                <w:sz w:val="28"/>
+                <w:szCs w:val="28"/>
+              </w:rPr>
+              <m:t>-4.222</m:t>
+            </m:r>
+            <m:r>
+              <w:rPr>
+                <w:rFonts w:ascii="Cambria Math" w:hAnsi="Cambria Math" w:cs="Arial"/>
+                <w:sz w:val="28"/>
+                <w:szCs w:val="28"/>
+              </w:rPr>
+              <m:t>-</m:t>
+            </m:r>
+            <m:r>
+              <w:rPr>
+                <w:rFonts w:ascii="Cambria Math" w:hAnsi="Cambria Math" w:cs="Arial"/>
+                <w:sz w:val="28"/>
+                <w:szCs w:val="28"/>
+              </w:rPr>
+              <m:t>0.021739130434782608</m:t>
+            </m:r>
+          </m:num>
+          <m:den>
+            <m:r>
+              <w:rPr>
+                <w:rFonts w:ascii="Cambria Math" w:hAnsi="Cambria Math" w:cs="Arial"/>
+                <w:sz w:val="28"/>
+                <w:szCs w:val="28"/>
+              </w:rPr>
+              <m:t>ln⁡(</m:t>
+            </m:r>
+            <m:r>
+              <m:rPr>
+                <m:sty m:val="p"/>
+              </m:rPr>
+              <w:rPr>
+                <w:rFonts w:ascii="Cambria Math" w:hAnsi="Cambria Math" w:cs="Arial"/>
+                <w:sz w:val="28"/>
+                <w:szCs w:val="28"/>
+                <w:lang w:val="en-US"/>
+              </w:rPr>
+              <m:t>23.091</m:t>
+            </m:r>
+            <m:r>
+              <w:rPr>
+                <w:rFonts w:ascii="Cambria Math" w:hAnsi="Cambria Math" w:cs="Arial"/>
+                <w:sz w:val="28"/>
+                <w:szCs w:val="28"/>
+              </w:rPr>
+              <m:t>-(</m:t>
+            </m:r>
+            <m:r>
+              <m:rPr>
+                <m:sty m:val="p"/>
+              </m:rPr>
+              <w:rPr>
+                <w:rFonts w:ascii="Cambria Math" w:hAnsi="Cambria Math" w:cs="Arial"/>
+                <w:sz w:val="28"/>
+                <w:szCs w:val="28"/>
+                <w:lang w:val="uk-UA"/>
+              </w:rPr>
+              <m:t>-4.0</m:t>
+            </m:r>
+            <m:r>
+              <w:rPr>
+                <w:rFonts w:ascii="Cambria Math" w:hAnsi="Cambria Math" w:cs="Arial"/>
+                <w:sz w:val="28"/>
+                <w:szCs w:val="28"/>
+              </w:rPr>
+              <m:t>)</m:t>
+            </m:r>
+          </m:den>
+        </m:f>
+      </m:oMath>
+    </w:p>
+    <w:p>
+      <w:pPr>
+        <w:pStyle w:val="a3"/>
+        <w:numPr>
+          <w:ilvl w:val="1"/>
+          <w:numId w:val="25"/>
+        </w:numPr>
+        <w:autoSpaceDE w:val="0"/>
+        <w:autoSpaceDN w:val="0"/>
+        <w:adjustRightInd w:val="0"/>
+        <w:spacing w:line="360" w:lineRule="auto"/>
+        <w:rPr>
+          <w:rFonts w:ascii="Cambria Math" w:hAnsi="Cambria Math" w:cs="Arial"/>
+          <w:i/>
+          <w:sz w:val="28"/>
+          <w:szCs w:val="28"/>
+        </w:rPr>
+      </w:pPr>
+      <m:oMath>
+        <m:f>
+          <m:fPr>
+            <m:ctrlPr>
+              <w:rPr>
+                <w:rFonts w:ascii="Cambria Math" w:hAnsi="Cambria Math" w:cs="Arial"/>
+                <w:i/>
+                <w:sz w:val="28"/>
+                <w:szCs w:val="28"/>
+              </w:rPr>
+            </m:ctrlPr>
+          </m:fPr>
+          <m:num>
+            <m:r>
+              <w:rPr>
+                <w:rFonts w:ascii="Cambria Math" w:hAnsi="Cambria Math" w:cs="Arial"/>
+                <w:sz w:val="28"/>
+                <w:szCs w:val="28"/>
+              </w:rPr>
+              <m:t>-4.243739130434783</m:t>
+            </m:r>
+          </m:num>
+          <m:den>
+            <m:r>
+              <w:rPr>
+                <w:rFonts w:ascii="Cambria Math" w:hAnsi="Cambria Math" w:cs="Arial"/>
+                <w:sz w:val="28"/>
+                <w:szCs w:val="28"/>
+              </w:rPr>
+              <m:t>ln⁡(</m:t>
+            </m:r>
+            <m:r>
+              <m:rPr>
+                <m:sty m:val="p"/>
+              </m:rPr>
+              <w:rPr>
+                <w:rFonts w:ascii="Cambria Math" w:hAnsi="Cambria Math" w:cs="Arial"/>
+                <w:sz w:val="28"/>
+                <w:szCs w:val="28"/>
+                <w:lang w:val="en-US"/>
+              </w:rPr>
+              <m:t>27.091</m:t>
+            </m:r>
+            <m:r>
+              <w:rPr>
+                <w:rFonts w:ascii="Cambria Math" w:hAnsi="Cambria Math" w:cs="Arial"/>
+                <w:sz w:val="28"/>
+                <w:szCs w:val="28"/>
+              </w:rPr>
+              <m:t>)</m:t>
+            </m:r>
+          </m:den>
+        </m:f>
+      </m:oMath>
+    </w:p>
+    <w:p>
+      <w:pPr>
+        <w:pStyle w:val="a3"/>
+        <w:numPr>
+          <w:ilvl w:val="1"/>
+          <w:numId w:val="25"/>
+        </w:numPr>
+        <w:autoSpaceDE w:val="0"/>
+        <w:autoSpaceDN w:val="0"/>
+        <w:adjustRightInd w:val="0"/>
+        <w:spacing w:line="360" w:lineRule="auto"/>
+        <w:rPr>
+          <w:rFonts w:ascii="Cambria Math" w:hAnsi="Cambria Math" w:cs="Arial"/>
+          <w:i/>
+          <w:sz w:val="28"/>
+          <w:szCs w:val="28"/>
+        </w:rPr>
+      </w:pPr>
+      <m:oMath>
+        <m:f>
+          <m:fPr>
+            <m:ctrlPr>
+              <w:rPr>
+                <w:rFonts w:ascii="Cambria Math" w:hAnsi="Cambria Math" w:cs="Arial"/>
+                <w:i/>
+                <w:sz w:val="28"/>
+                <w:szCs w:val="28"/>
+              </w:rPr>
+            </m:ctrlPr>
+          </m:fPr>
+          <m:num>
+            <m:r>
+              <w:rPr>
+                <w:rFonts w:ascii="Cambria Math" w:hAnsi="Cambria Math" w:cs="Arial"/>
+                <w:sz w:val="28"/>
+                <w:szCs w:val="28"/>
+              </w:rPr>
+              <m:t>-4.243739130434783</m:t>
+            </m:r>
+          </m:num>
+          <m:den>
+            <m:r>
+              <m:rPr>
+                <m:sty m:val="p"/>
+              </m:rPr>
+              <w:rPr>
+                <w:rFonts w:ascii="Cambria Math" w:hAnsi="Cambria Math" w:cs="Arial"/>
+                <w:sz w:val="28"/>
+                <w:szCs w:val="28"/>
+                <w:lang w:val="en-US"/>
+              </w:rPr>
+              <m:t>3.2992015694061014</m:t>
+            </m:r>
+          </m:den>
+        </m:f>
+      </m:oMath>
+    </w:p>
+    <w:p>
+      <w:pPr>
+        <w:pStyle w:val="a3"/>
+        <w:numPr>
+          <w:ilvl w:val="1"/>
+          <w:numId w:val="25"/>
+        </w:numPr>
+        <w:autoSpaceDE w:val="0"/>
+        <w:autoSpaceDN w:val="0"/>
+        <w:adjustRightInd w:val="0"/>
+        <w:spacing w:line="360" w:lineRule="auto"/>
+        <w:rPr>
+          <w:rFonts w:ascii="Cambria Math" w:hAnsi="Cambria Math" w:cs="Arial"/>
+          <w:i/>
+          <w:sz w:val="28"/>
+          <w:szCs w:val="28"/>
+        </w:rPr>
+      </w:pPr>
+      <m:oMath>
+        <m:r>
+          <m:rPr>
+            <m:sty m:val="p"/>
+          </m:rPr>
+          <w:rPr>
+            <w:rFonts w:ascii="Cambria Math" w:hAnsi="Cambria Math" w:cs="Arial"/>
+            <w:sz w:val="28"/>
+            <w:szCs w:val="28"/>
+            <w:lang w:val="en-US"/>
+          </w:rPr>
+          <m:t>-1.286292771495835</m:t>
+        </m:r>
+      </m:oMath>
+      <w:bookmarkStart w:id="0" w:name="_GoBack"/>
+      <w:bookmarkEnd w:id="0"/>
     </w:p>
     <w:p>
       <w:pPr>
@@ -2729,6 +3251,7 @@
           <w:szCs w:val="28"/>
           <w:lang w:val="en-US"/>
         </w:rPr>
+        <w:lastRenderedPageBreak/>
         <w:t>a = 0.001, b = -3.33, c = 123.4, d = -9.0</w:t>
       </w:r>
     </w:p>
@@ -3111,7 +3634,6 @@
           <w:sz w:val="28"/>
           <w:szCs w:val="28"/>
         </w:rPr>
-        <w:lastRenderedPageBreak/>
         <w:t xml:space="preserve">Як видно з даних розрахунків, до </w:t>
       </w:r>
       <w:r>
@@ -37032,7 +37554,7 @@
 </file>
 
 <file path=customXml/itemProps1.xml><?xml version="1.0" encoding="utf-8"?>
-<ds:datastoreItem xmlns:ds="http://schemas.openxmlformats.org/officeDocument/2006/customXml" ds:itemID="{B17B7C05-B281-4D53-8820-24ADE73AACB5}">
+<ds:datastoreItem xmlns:ds="http://schemas.openxmlformats.org/officeDocument/2006/customXml" ds:itemID="{E4520EA8-0F32-4B35-B21F-6AD3FCF0E4A5}">
   <ds:schemaRefs>
     <ds:schemaRef ds:uri="http://schemas.openxmlformats.org/officeDocument/2006/bibliography"/>
   </ds:schemaRefs>

</xml_diff>